<commit_message>
git report completed project is sumbited with multiple dataset support
</commit_message>
<xml_diff>
--- a/backend/backend/reports/Student_report.docx
+++ b/backend/backend/reports/Student_report.docx
@@ -26,17 +26,17 @@
     </w:p>
     <w:p>
       <w:r>
-        <w:t>Listening: 97.76%</w:t>
+        <w:t>Listening: 97.90%</w:t>
       </w:r>
     </w:p>
     <w:p>
       <w:r>
-        <w:t>Grasping: 44.44%</w:t>
+        <w:t>Grasping: 0.00%</w:t>
       </w:r>
     </w:p>
     <w:p>
       <w:r>
-        <w:t>Retention: 44.44%</w:t>
+        <w:t>Retention: 0.00%</w:t>
       </w:r>
     </w:p>
     <w:p>
@@ -178,83 +178,11 @@
     </w:p>
     <w:p>
       <w:r>
-        <w:t>Q: 3.5 can be expressed in terms of percentage as</w:t>
-        <w:br/>
-        <w:t>Topic/Subtopic: General / Percentages</w:t>
-        <w:br/>
-        <w:t>Your Answer: a | Correct Answer: d | ❌ Incorrect | Time Taken: 2.48s</w:t>
-      </w:r>
-    </w:p>
-    <w:p>
-      <w:r>
-        <w:t>Q: Half of 1 percent written as a decimal is</w:t>
-        <w:br/>
-        <w:t>Topic/Subtopic: General / Percentages</w:t>
-        <w:br/>
-        <w:t>Your Answer: a | Correct Answer: a | ✅ Correct | Time Taken: 7.03s</w:t>
-      </w:r>
-    </w:p>
-    <w:p>
-      <w:r>
-        <w:t>Q: What is 15 percent of Rs. 34?</w:t>
-        <w:br/>
-        <w:t>Topic/Subtopic: General / Percentages</w:t>
-        <w:br/>
-        <w:t>Your Answer: a | Correct Answer: d | ❌ Incorrect | Time Taken: 0.0s</w:t>
-      </w:r>
-    </w:p>
-    <w:p>
-      <w:r>
-        <w:t>Q: 63% of 347 is</w:t>
-        <w:br/>
-        <w:t>Topic/Subtopic: General / Percentages</w:t>
-        <w:br/>
-        <w:t>Your Answer: d | Correct Answer: d | ✅ Correct | Time Taken: 1.62s</w:t>
-      </w:r>
-    </w:p>
-    <w:p>
-      <w:r>
-        <w:t>Q: 860% of 50 = 50% of 860 = ?</w:t>
-        <w:br/>
-        <w:t>Topic/Subtopic: General / Percentages</w:t>
-        <w:br/>
-        <w:t>Your Answer: a | Correct Answer: c | ❌ Incorrect | Time Taken: 1.87s</w:t>
-      </w:r>
-    </w:p>
-    <w:p>
-      <w:r>
-        <w:t>Q: 25% of 360 is equal to ?</w:t>
-        <w:br/>
-        <w:t>Topic/Subtopic: General / Percentages</w:t>
-        <w:br/>
-        <w:t>Your Answer: a | Correct Answer: a | ✅ Correct | Time Taken: 1.8s</w:t>
-      </w:r>
-    </w:p>
-    <w:p>
-      <w:r>
         <w:t>Q: 12.5% expressed as fraction is ?</w:t>
         <w:br/>
         <w:t>Topic/Subtopic: General / Percentages</w:t>
         <w:br/>
-        <w:t>Your Answer: a | Correct Answer: c | ❌ Incorrect | Time Taken: 1.95s</w:t>
-      </w:r>
-    </w:p>
-    <w:p>
-      <w:r>
-        <w:t>Q: What percent of 2 hours is 30 minutes?</w:t>
-        <w:br/>
-        <w:t>Topic/Subtopic: General / Percentages</w:t>
-        <w:br/>
-        <w:t>Your Answer: a | Correct Answer: b | ❌ Incorrect | Time Taken: 1.81s</w:t>
-      </w:r>
-    </w:p>
-    <w:p>
-      <w:r>
-        <w:t>Q: A student scored 240 marks out of 300. Percentage?</w:t>
-        <w:br/>
-        <w:t>Topic/Subtopic: General / Percentages</w:t>
-        <w:br/>
-        <w:t>Your Answer: c | Correct Answer: c | ✅ Correct | Time Taken: 1.58s</w:t>
+        <w:t>Your Answer: b | Correct Answer: c | ❌ Incorrect | Time Taken: 2.1s</w:t>
       </w:r>
     </w:p>
     <w:sectPr>

</xml_diff>

<commit_message>
first commit in ration problem solved
</commit_message>
<xml_diff>
--- a/backend/backend/reports/Student_report.docx
+++ b/backend/backend/reports/Student_report.docx
@@ -26,17 +26,17 @@
     </w:p>
     <w:p>
       <w:r>
-        <w:t>Listening: 97.90%</w:t>
+        <w:t>Listening: 97.18%</w:t>
       </w:r>
     </w:p>
     <w:p>
       <w:r>
-        <w:t>Grasping: 0.00%</w:t>
+        <w:t>Grasping: 30.00%</w:t>
       </w:r>
     </w:p>
     <w:p>
       <w:r>
-        <w:t>Retention: 0.00%</w:t>
+        <w:t>Retention: 30.00%</w:t>
       </w:r>
     </w:p>
     <w:p>
@@ -178,11 +178,92 @@
     </w:p>
     <w:p>
       <w:r>
-        <w:t>Q: 12.5% expressed as fraction is ?</w:t>
+        <w:t>Q: The ratio 5 : 4 expressed as a percent equals:</w:t>
         <w:br/>
-        <w:t>Topic/Subtopic: General / Percentages</w:t>
+        <w:t>Topic/Subtopic: N/A / Percentages</w:t>
         <w:br/>
-        <w:t>Your Answer: b | Correct Answer: c | ❌ Incorrect | Time Taken: 2.1s</w:t>
+        <w:t>Your Answer: a | Correct Answer: d | ❌ Incorrect | Time Taken: 2.67s</w:t>
+      </w:r>
+    </w:p>
+    <w:p>
+      <w:r>
+        <w:t>Q: What is 15 percent of Rs. 34?</w:t>
+        <w:br/>
+        <w:t>Topic/Subtopic: N/A / Percentages</w:t>
+        <w:br/>
+        <w:t>Your Answer: c | Correct Answer: d | ❌ Incorrect | Time Taken: 1.76s</w:t>
+      </w:r>
+    </w:p>
+    <w:p>
+      <w:r>
+        <w:t>Q: 63% of  3 4/7 is:</w:t>
+        <w:br/>
+        <w:t>Topic/Subtopic: N/A / Percentages</w:t>
+        <w:br/>
+        <w:t>Your Answer: b | Correct Answer: a | ❌ Incorrect | Time Taken: 2.03s</w:t>
+      </w:r>
+    </w:p>
+    <w:p>
+      <w:r>
+        <w:t>Q: 860% of 50 + 50% of 860 =?</w:t>
+        <w:br/>
+        <w:t>Topic/Subtopic: N/A / Percentages</w:t>
+        <w:br/>
+        <w:t>Your Answer: b | Correct Answer: c | ❌ Incorrect | Time Taken: 2.86s</w:t>
+      </w:r>
+    </w:p>
+    <w:p>
+      <w:r>
+        <w:t>Q: 45% of 750 - 25% of 480 =?</w:t>
+        <w:br/>
+        <w:t>Topic/Subtopic: N/A / Percentages</w:t>
+        <w:br/>
+        <w:t>Your Answer: c | Correct Answer: b | ❌ Incorrect | Time Taken: 0.0s</w:t>
+      </w:r>
+    </w:p>
+    <w:p>
+      <w:r>
+        <w:t>Q: 270 candidate appeared for an examination, of which 252 passed. The pass percentage is:</w:t>
+        <w:br/>
+        <w:t>Topic/Subtopic: N/A / Percentages</w:t>
+        <w:br/>
+        <w:t>Your Answer: a | Correct Answer: d | ❌ Incorrect | Time Taken: 2.4s</w:t>
+      </w:r>
+    </w:p>
+    <w:p>
+      <w:r>
+        <w:t>Q: What percent of 7.2 kg is 18 gms?</w:t>
+        <w:br/>
+        <w:t>Topic/Subtopic: N/A / Percentages</w:t>
+        <w:br/>
+        <w:t>Your Answer: b | Correct Answer: b | ✅ Correct | Time Taken: 3.11s</w:t>
+      </w:r>
+    </w:p>
+    <w:p>
+      <w:r>
+        <w:t>Q: 0.01 is what percent of 0.1?</w:t>
+        <w:br/>
+        <w:t>Topic/Subtopic: N/A / Percentages</w:t>
+        <w:br/>
+        <w:t>Your Answer: b | Correct Answer: b | ✅ Correct | Time Taken: 1.81s</w:t>
+      </w:r>
+    </w:p>
+    <w:p>
+      <w:r>
+        <w:t>Q: What percent of Rs. 2650 is Rs. 1987.50?</w:t>
+        <w:br/>
+        <w:t>Topic/Subtopic: N/A / Percentages</w:t>
+        <w:br/>
+        <w:t>Your Answer: c | Correct Answer: b | ❌ Incorrect | Time Taken: 8.77s</w:t>
+      </w:r>
+    </w:p>
+    <w:p>
+      <w:r>
+        <w:t>Q: 5% of (25% of Rs.1600) is:</w:t>
+        <w:br/>
+        <w:t>Topic/Subtopic: N/A / Percentages</w:t>
+        <w:br/>
+        <w:t>Your Answer: c | Correct Answer: c | ✅ Correct | Time Taken: 2.82s</w:t>
       </w:r>
     </w:p>
     <w:sectPr>

</xml_diff>

<commit_message>
udated with hirerakche groupin
</commit_message>
<xml_diff>
--- a/backend/backend/reports/Student_report.docx
+++ b/backend/backend/reports/Student_report.docx
@@ -26,17 +26,17 @@
     </w:p>
     <w:p>
       <w:r>
-        <w:t>Listening: 97.18%</w:t>
+        <w:t>Listening: 97.86%</w:t>
       </w:r>
     </w:p>
     <w:p>
       <w:r>
-        <w:t>Grasping: 30.00%</w:t>
+        <w:t>Grasping: 20.00%</w:t>
       </w:r>
     </w:p>
     <w:p>
       <w:r>
-        <w:t>Retention: 30.00%</w:t>
+        <w:t>Retention: 20.00%</w:t>
       </w:r>
     </w:p>
     <w:p>
@@ -178,92 +178,47 @@
     </w:p>
     <w:p>
       <w:r>
-        <w:t>Q: The ratio 5 : 4 expressed as a percent equals:</w:t>
+        <w:t>Q: Half of 1 percent written as a decimal is</w:t>
         <w:br/>
         <w:t>Topic/Subtopic: N/A / Percentages</w:t>
         <w:br/>
-        <w:t>Your Answer: a | Correct Answer: d | ❌ Incorrect | Time Taken: 2.67s</w:t>
+        <w:t>Your Answer: b | Correct Answer: a | ❌ Incorrect | Time Taken: 1.78s</w:t>
       </w:r>
     </w:p>
     <w:p>
       <w:r>
-        <w:t>Q: What is 15 percent of Rs. 34?</w:t>
+        <w:t>Q: A student scored 75 out of 150. Find the percentage.</w:t>
         <w:br/>
         <w:t>Topic/Subtopic: N/A / Percentages</w:t>
         <w:br/>
-        <w:t>Your Answer: c | Correct Answer: d | ❌ Incorrect | Time Taken: 1.76s</w:t>
+        <w:t>Your Answer: c | Correct Answer: c | ✅ Correct | Time Taken: 2.61s</w:t>
       </w:r>
     </w:p>
     <w:p>
       <w:r>
-        <w:t>Q: 63% of  3 4/7 is:</w:t>
+        <w:t>Q: 0.2 expressed as a percent is ?</w:t>
         <w:br/>
         <w:t>Topic/Subtopic: N/A / Percentages</w:t>
         <w:br/>
-        <w:t>Your Answer: b | Correct Answer: a | ❌ Incorrect | Time Taken: 2.03s</w:t>
+        <w:t>Your Answer: a | Correct Answer: b | ❌ Incorrect | Time Taken: 2.15s</w:t>
       </w:r>
     </w:p>
     <w:p>
       <w:r>
-        <w:t>Q: 860% of 50 + 50% of 860 =?</w:t>
+        <w:t>Q: What percent of 2 hours is 30 minutes?</w:t>
         <w:br/>
         <w:t>Topic/Subtopic: N/A / Percentages</w:t>
         <w:br/>
-        <w:t>Your Answer: b | Correct Answer: c | ❌ Incorrect | Time Taken: 2.86s</w:t>
+        <w:t>Your Answer: a | Correct Answer: b | ❌ Incorrect | Time Taken: 1.6s</w:t>
       </w:r>
     </w:p>
     <w:p>
       <w:r>
-        <w:t>Q: 45% of 750 - 25% of 480 =?</w:t>
+        <w:t>Q: A student scored 240 marks out of 300. Percentage?</w:t>
         <w:br/>
         <w:t>Topic/Subtopic: N/A / Percentages</w:t>
         <w:br/>
-        <w:t>Your Answer: c | Correct Answer: b | ❌ Incorrect | Time Taken: 0.0s</w:t>
-      </w:r>
-    </w:p>
-    <w:p>
-      <w:r>
-        <w:t>Q: 270 candidate appeared for an examination, of which 252 passed. The pass percentage is:</w:t>
-        <w:br/>
-        <w:t>Topic/Subtopic: N/A / Percentages</w:t>
-        <w:br/>
-        <w:t>Your Answer: a | Correct Answer: d | ❌ Incorrect | Time Taken: 2.4s</w:t>
-      </w:r>
-    </w:p>
-    <w:p>
-      <w:r>
-        <w:t>Q: What percent of 7.2 kg is 18 gms?</w:t>
-        <w:br/>
-        <w:t>Topic/Subtopic: N/A / Percentages</w:t>
-        <w:br/>
-        <w:t>Your Answer: b | Correct Answer: b | ✅ Correct | Time Taken: 3.11s</w:t>
-      </w:r>
-    </w:p>
-    <w:p>
-      <w:r>
-        <w:t>Q: 0.01 is what percent of 0.1?</w:t>
-        <w:br/>
-        <w:t>Topic/Subtopic: N/A / Percentages</w:t>
-        <w:br/>
-        <w:t>Your Answer: b | Correct Answer: b | ✅ Correct | Time Taken: 1.81s</w:t>
-      </w:r>
-    </w:p>
-    <w:p>
-      <w:r>
-        <w:t>Q: What percent of Rs. 2650 is Rs. 1987.50?</w:t>
-        <w:br/>
-        <w:t>Topic/Subtopic: N/A / Percentages</w:t>
-        <w:br/>
-        <w:t>Your Answer: c | Correct Answer: b | ❌ Incorrect | Time Taken: 8.77s</w:t>
-      </w:r>
-    </w:p>
-    <w:p>
-      <w:r>
-        <w:t>Q: 5% of (25% of Rs.1600) is:</w:t>
-        <w:br/>
-        <w:t>Topic/Subtopic: N/A / Percentages</w:t>
-        <w:br/>
-        <w:t>Your Answer: c | Correct Answer: c | ✅ Correct | Time Taken: 2.82s</w:t>
+        <w:t>Your Answer: a | Correct Answer: c | ❌ Incorrect | Time Taken: 2.57s</w:t>
       </w:r>
     </w:p>
     <w:sectPr>

</xml_diff>

<commit_message>
final and without motive line
</commit_message>
<xml_diff>
--- a/backend/backend/reports/Student_report.docx
+++ b/backend/backend/reports/Student_report.docx
@@ -12,7 +12,7 @@
     </w:p>
     <w:p>
       <w:r>
-        <w:t>This report provides detailed insights into student's performance by topic, subtopic, and learning fundamentals.</w:t>
+        <w:t>This report provides detailed insights into performance by topic, subtopic, and learning fundamentals.</w:t>
         <w:br/>
       </w:r>
     </w:p>
@@ -26,17 +26,17 @@
     </w:p>
     <w:p>
       <w:r>
-        <w:t>Listening: 97.86%</w:t>
+        <w:t>Listening: 97.56%</w:t>
       </w:r>
     </w:p>
     <w:p>
       <w:r>
-        <w:t>Grasping: 20.00%</w:t>
+        <w:t>Grasping: 50.00%</w:t>
       </w:r>
     </w:p>
     <w:p>
       <w:r>
-        <w:t>Retention: 20.00%</w:t>
+        <w:t>Retention: 50.00%</w:t>
       </w:r>
     </w:p>
     <w:p>
@@ -173,52 +173,66 @@
         <w:pStyle w:val="Heading1"/>
       </w:pPr>
       <w:r>
+        <w:t>Result Analysis</w:t>
+      </w:r>
+    </w:p>
+    <w:p>
+      <w:r>
+        <w:t>Total Questions: 2</w:t>
+      </w:r>
+    </w:p>
+    <w:p>
+      <w:r>
+        <w:t>Correct Answers: 1</w:t>
+      </w:r>
+    </w:p>
+    <w:p>
+      <w:r>
+        <w:t>Incorrect Answers: 1</w:t>
+      </w:r>
+    </w:p>
+    <w:p>
+      <w:r>
+        <w:t>Average Time per Question: 2.45 seconds</w:t>
+      </w:r>
+    </w:p>
+    <w:p>
+      <w:pPr>
+        <w:pStyle w:val="Heading1"/>
+      </w:pPr>
+      <w:r>
         <w:t>Question-wise Performance</w:t>
       </w:r>
     </w:p>
     <w:p>
       <w:r>
-        <w:t>Q: Half of 1 percent written as a decimal is</w:t>
+        <w:t>Q: 270 candidate appeared for an examination, of which 252 passed. The pass percentage is:</w:t>
         <w:br/>
         <w:t>Topic/Subtopic: N/A / Percentages</w:t>
         <w:br/>
-        <w:t>Your Answer: b | Correct Answer: a | ❌ Incorrect | Time Taken: 1.78s</w:t>
+        <w:t>Your Answer: d | Correct Answer: d | ✅ Correct | Time Taken: 2.75s</w:t>
       </w:r>
     </w:p>
     <w:p>
       <w:r>
-        <w:t>Q: A student scored 75 out of 150. Find the percentage.</w:t>
+        <w:t>Q: Which one of the following shows the best percentage?</w:t>
         <w:br/>
         <w:t>Topic/Subtopic: N/A / Percentages</w:t>
         <w:br/>
-        <w:t>Your Answer: c | Correct Answer: c | ✅ Correct | Time Taken: 2.61s</w:t>
+        <w:t>Your Answer: a | Correct Answer: b | ❌ Incorrect | Time Taken: 2.14s</w:t>
+      </w:r>
+    </w:p>
+    <w:p>
+      <w:pPr>
+        <w:pStyle w:val="Heading1"/>
+      </w:pPr>
+      <w:r>
+        <w:t>AI Analysis</w:t>
       </w:r>
     </w:p>
     <w:p>
       <w:r>
-        <w:t>Q: 0.2 expressed as a percent is ?</w:t>
-        <w:br/>
-        <w:t>Topic/Subtopic: N/A / Percentages</w:t>
-        <w:br/>
-        <w:t>Your Answer: a | Correct Answer: b | ❌ Incorrect | Time Taken: 2.15s</w:t>
-      </w:r>
-    </w:p>
-    <w:p>
-      <w:r>
-        <w:t>Q: What percent of 2 hours is 30 minutes?</w:t>
-        <w:br/>
-        <w:t>Topic/Subtopic: N/A / Percentages</w:t>
-        <w:br/>
-        <w:t>Your Answer: a | Correct Answer: b | ❌ Incorrect | Time Taken: 1.6s</w:t>
-      </w:r>
-    </w:p>
-    <w:p>
-      <w:r>
-        <w:t>Q: A student scored 240 marks out of 300. Percentage?</w:t>
-        <w:br/>
-        <w:t>Topic/Subtopic: N/A / Percentages</w:t>
-        <w:br/>
-        <w:t>Your Answer: a | Correct Answer: c | ❌ Incorrect | Time Taken: 2.57s</w:t>
+        <w:t>This report highlights the results across various topics and subtopics, reflecting strengths and areas for improvement. Topics requiring further attention include: N/A. Areas that may benefit from additional practice: Percentages. Overall accuracy: 50.00%, Average time per question: 2.45s. Focused practice on weaker areas is recommended to achieve higher accuracy in future assessments.</w:t>
       </w:r>
     </w:p>
     <w:sectPr>

</xml_diff>